<commit_message>
Adding first draft of storyboards
</commit_message>
<xml_diff>
--- a/SDV602 - Milestone 1.docx
+++ b/SDV602 - Milestone 1.docx
@@ -83,6 +83,10 @@
     <w:bookmarkStart w:id="0" w:name="_Toc47707769" w:displacedByCustomXml="next"/>
     <w:sdt>
       <w:sdtPr>
+        <w:rPr>
+          <w:rFonts w:eastAsiaTheme="minorHAnsi" w:cstheme="minorBidi"/>
+          <w:szCs w:val="24"/>
+        </w:rPr>
         <w:id w:val="56444320"/>
         <w:docPartObj>
           <w:docPartGallery w:val="Table of Contents"/>
@@ -91,11 +95,9 @@
       </w:sdtPr>
       <w:sdtEndPr>
         <w:rPr>
-          <w:rFonts w:eastAsiaTheme="minorHAnsi" w:cstheme="minorBidi"/>
           <w:b/>
           <w:bCs/>
           <w:noProof/>
-          <w:szCs w:val="24"/>
         </w:rPr>
       </w:sdtEndPr>
       <w:sdtContent>
@@ -2171,6 +2173,12 @@
       <w:bookmarkEnd w:id="4"/>
     </w:p>
     <w:p>
+      <w:r>
+        <w:t xml:space="preserve">Map, Search, title screen, login, location </w:t>
+      </w:r>
+    </w:p>
+    <w:p/>
+    <w:p>
       <w:pPr>
         <w:pStyle w:val="Heading2"/>
       </w:pPr>
@@ -2179,6 +2187,9 @@
         <w:t>Screen 1</w:t>
       </w:r>
       <w:bookmarkEnd w:id="5"/>
+      <w:r>
+        <w:t xml:space="preserve"> – Map</w:t>
+      </w:r>
     </w:p>
     <w:p>
       <w:pPr>
@@ -2189,6 +2200,9 @@
         <w:t>Screen 2</w:t>
       </w:r>
       <w:bookmarkEnd w:id="6"/>
+      <w:r>
+        <w:t xml:space="preserve"> – Search</w:t>
+      </w:r>
     </w:p>
     <w:p>
       <w:pPr>
@@ -2199,6 +2213,9 @@
         <w:t>Screen 3</w:t>
       </w:r>
       <w:bookmarkEnd w:id="7"/>
+      <w:r>
+        <w:t xml:space="preserve"> – </w:t>
+      </w:r>
     </w:p>
     <w:p>
       <w:pPr>

</xml_diff>